<commit_message>
RM34:Atualização do projeto de teste e do plano de teste.
</commit_message>
<xml_diff>
--- a/Documentos/Testes/PlanoTestes - SGCONT.docx
+++ b/Documentos/Testes/PlanoTestes - SGCONT.docx
@@ -3155,7 +3155,41 @@
           <w:i w:val="0"/>
           <w:sz w:val="24"/>
         </w:rPr>
-        <w:t>Esse documento se destina principalmente ao gerente de projetos e engenheiro de teste e testadores envolvidos no SGCONT.</w:t>
+        <w:t>Esse documento se destina principalmente ao gerente de projetos</w:t>
+      </w:r>
+      <w:r>
+        <w:rPr>
+          <w:rFonts w:ascii="Arial" w:hAnsi="Arial" w:cs="Arial"/>
+          <w:i w:val="0"/>
+          <w:sz w:val="24"/>
+        </w:rPr>
+        <w:t>,</w:t>
+      </w:r>
+      <w:proofErr w:type="gramStart"/>
+      <w:r>
+        <w:rPr>
+          <w:rFonts w:ascii="Arial" w:hAnsi="Arial" w:cs="Arial"/>
+          <w:i w:val="0"/>
+          <w:sz w:val="24"/>
+        </w:rPr>
+        <w:t xml:space="preserve"> </w:t>
+      </w:r>
+      <w:r>
+        <w:rPr>
+          <w:rFonts w:ascii="Arial" w:hAnsi="Arial" w:cs="Arial"/>
+          <w:i w:val="0"/>
+          <w:sz w:val="24"/>
+        </w:rPr>
+        <w:t xml:space="preserve"> </w:t>
+      </w:r>
+      <w:proofErr w:type="gramEnd"/>
+      <w:r>
+        <w:rPr>
+          <w:rFonts w:ascii="Arial" w:hAnsi="Arial" w:cs="Arial"/>
+          <w:i w:val="0"/>
+          <w:sz w:val="24"/>
+        </w:rPr>
+        <w:t>engenheiro de teste e testadores envolvidos no SGCONT.</w:t>
       </w:r>
     </w:p>
     <w:p>
@@ -3347,7 +3381,7 @@
                 <w:szCs w:val="24"/>
               </w:rPr>
             </w:pPr>
-            <w:bookmarkStart w:id="13" w:name="_Toc356207321"/>
+            <w:bookmarkStart w:id="13" w:name="_Toc356207323"/>
             <w:r>
               <w:rPr>
                 <w:rFonts w:ascii="Arial" w:hAnsi="Arial" w:cs="Arial"/>
@@ -3355,7 +3389,7 @@
                 <w:sz w:val="24"/>
                 <w:szCs w:val="24"/>
               </w:rPr>
-              <w:t>SGCONT</w:t>
+              <w:t>RF</w:t>
             </w:r>
             <w:bookmarkEnd w:id="13"/>
           </w:p>
@@ -3382,14 +3416,14 @@
                 <w:szCs w:val="24"/>
               </w:rPr>
             </w:pPr>
-            <w:bookmarkStart w:id="14" w:name="_Toc356207322"/>
+            <w:bookmarkStart w:id="14" w:name="_Toc356207324"/>
             <w:r>
               <w:rPr>
                 <w:rFonts w:ascii="Arial" w:hAnsi="Arial" w:cs="Arial"/>
                 <w:sz w:val="24"/>
                 <w:szCs w:val="24"/>
               </w:rPr>
-              <w:t>Consultar o Documento de Visão.</w:t>
+              <w:t>Requisitos técnicos que descrevem ações que o sistema deve estar apto a executar, ou seja, o que o sistema deve fazer.</w:t>
             </w:r>
             <w:bookmarkEnd w:id="14"/>
           </w:p>
@@ -3421,7 +3455,7 @@
                 <w:szCs w:val="24"/>
               </w:rPr>
             </w:pPr>
-            <w:bookmarkStart w:id="15" w:name="_Toc356207323"/>
+            <w:bookmarkStart w:id="15" w:name="_Toc356207325"/>
             <w:r>
               <w:rPr>
                 <w:rFonts w:ascii="Arial" w:hAnsi="Arial" w:cs="Arial"/>
@@ -3429,7 +3463,7 @@
                 <w:sz w:val="24"/>
                 <w:szCs w:val="24"/>
               </w:rPr>
-              <w:t>RF</w:t>
+              <w:t>RNF</w:t>
             </w:r>
             <w:bookmarkEnd w:id="15"/>
           </w:p>
@@ -3456,14 +3490,14 @@
                 <w:szCs w:val="24"/>
               </w:rPr>
             </w:pPr>
-            <w:bookmarkStart w:id="16" w:name="_Toc356207324"/>
+            <w:bookmarkStart w:id="16" w:name="_Toc356207326"/>
             <w:r>
               <w:rPr>
                 <w:rFonts w:ascii="Arial" w:hAnsi="Arial" w:cs="Arial"/>
                 <w:sz w:val="24"/>
                 <w:szCs w:val="24"/>
               </w:rPr>
-              <w:t>Requisitos técnicos que descrevem ações que o sistema deve estar apto a executar, ou seja, o que o sistema deve fazer.</w:t>
+              <w:t>Requisitos técnicos que descrevem atributos que o sistema deve possuir ou restrições sob as quais ele deve operar.</w:t>
             </w:r>
             <w:bookmarkEnd w:id="16"/>
           </w:p>
@@ -3495,7 +3529,7 @@
                 <w:szCs w:val="24"/>
               </w:rPr>
             </w:pPr>
-            <w:bookmarkStart w:id="17" w:name="_Toc356207325"/>
+            <w:bookmarkStart w:id="17" w:name="_Toc356207327"/>
             <w:r>
               <w:rPr>
                 <w:rFonts w:ascii="Arial" w:hAnsi="Arial" w:cs="Arial"/>
@@ -3503,7 +3537,7 @@
                 <w:sz w:val="24"/>
                 <w:szCs w:val="24"/>
               </w:rPr>
-              <w:t>RNF</w:t>
+              <w:t>RM</w:t>
             </w:r>
             <w:bookmarkEnd w:id="17"/>
           </w:p>
@@ -3530,90 +3564,16 @@
                 <w:szCs w:val="24"/>
               </w:rPr>
             </w:pPr>
-            <w:bookmarkStart w:id="18" w:name="_Toc356207326"/>
+            <w:bookmarkStart w:id="18" w:name="_Toc356207328"/>
             <w:r>
               <w:rPr>
                 <w:rFonts w:ascii="Arial" w:hAnsi="Arial" w:cs="Arial"/>
                 <w:sz w:val="24"/>
                 <w:szCs w:val="24"/>
               </w:rPr>
-              <w:t>Requisitos técnicos que descrevem atributos que o sistema deve possuir ou restrições sob as quais ele deve operar.</w:t>
+              <w:t>Requisição de mudança</w:t>
             </w:r>
             <w:bookmarkEnd w:id="18"/>
-          </w:p>
-        </w:tc>
-      </w:tr>
-      <w:tr>
-        <w:trPr>
-          <w:cnfStyle w:val="000000010000" w:firstRow="0" w:lastRow="0" w:firstColumn="0" w:lastColumn="0" w:oddVBand="0" w:evenVBand="0" w:oddHBand="0" w:evenHBand="1" w:firstRowFirstColumn="0" w:firstRowLastColumn="0" w:lastRowFirstColumn="0" w:lastRowLastColumn="0"/>
-        </w:trPr>
-        <w:tc>
-          <w:tcPr>
-            <w:cnfStyle w:val="001000000000" w:firstRow="0" w:lastRow="0" w:firstColumn="1" w:lastColumn="0" w:oddVBand="0" w:evenVBand="0" w:oddHBand="0" w:evenHBand="0" w:firstRowFirstColumn="0" w:firstRowLastColumn="0" w:lastRowFirstColumn="0" w:lastRowLastColumn="0"/>
-            <w:tcW w:w="1809" w:type="dxa"/>
-            <w:tcBorders>
-              <w:right w:val="none" w:sz="0" w:space="0" w:color="auto"/>
-            </w:tcBorders>
-          </w:tcPr>
-          <w:p>
-            <w:pPr>
-              <w:tabs>
-                <w:tab w:val="left" w:pos="709"/>
-              </w:tabs>
-              <w:spacing w:after="0" w:line="360" w:lineRule="auto"/>
-              <w:outlineLvl w:val="0"/>
-              <w:rPr>
-                <w:rFonts w:ascii="Arial" w:hAnsi="Arial" w:cs="Arial"/>
-                <w:b w:val="0"/>
-                <w:sz w:val="24"/>
-                <w:szCs w:val="24"/>
-              </w:rPr>
-            </w:pPr>
-            <w:bookmarkStart w:id="19" w:name="_Toc356207327"/>
-            <w:r>
-              <w:rPr>
-                <w:rFonts w:ascii="Arial" w:hAnsi="Arial" w:cs="Arial"/>
-                <w:b w:val="0"/>
-                <w:sz w:val="24"/>
-                <w:szCs w:val="24"/>
-              </w:rPr>
-              <w:t>RM</w:t>
-            </w:r>
-            <w:bookmarkEnd w:id="19"/>
-          </w:p>
-        </w:tc>
-        <w:tc>
-          <w:tcPr>
-            <w:tcW w:w="6835" w:type="dxa"/>
-            <w:tcBorders>
-              <w:left w:val="none" w:sz="0" w:space="0" w:color="auto"/>
-            </w:tcBorders>
-          </w:tcPr>
-          <w:p>
-            <w:pPr>
-              <w:tabs>
-                <w:tab w:val="left" w:pos="709"/>
-              </w:tabs>
-              <w:spacing w:after="0" w:line="360" w:lineRule="auto"/>
-              <w:outlineLvl w:val="0"/>
-              <w:cnfStyle w:val="000000010000" w:firstRow="0" w:lastRow="0" w:firstColumn="0" w:lastColumn="0" w:oddVBand="0" w:evenVBand="0" w:oddHBand="0" w:evenHBand="1" w:firstRowFirstColumn="0" w:firstRowLastColumn="0" w:lastRowFirstColumn="0" w:lastRowLastColumn="0"/>
-              <w:rPr>
-                <w:rFonts w:ascii="Arial" w:hAnsi="Arial" w:cs="Arial"/>
-                <w:b/>
-                <w:sz w:val="24"/>
-                <w:szCs w:val="24"/>
-              </w:rPr>
-            </w:pPr>
-            <w:bookmarkStart w:id="20" w:name="_Toc356207328"/>
-            <w:r>
-              <w:rPr>
-                <w:rFonts w:ascii="Arial" w:hAnsi="Arial" w:cs="Arial"/>
-                <w:sz w:val="24"/>
-                <w:szCs w:val="24"/>
-              </w:rPr>
-              <w:t>Requisição de mudança</w:t>
-            </w:r>
-            <w:bookmarkEnd w:id="20"/>
           </w:p>
         </w:tc>
       </w:tr>
@@ -3652,7 +3612,7 @@
           <w:sz w:val="28"/>
         </w:rPr>
       </w:pPr>
-      <w:bookmarkStart w:id="21" w:name="_Toc356207329"/>
+      <w:bookmarkStart w:id="19" w:name="_Toc356207329"/>
       <w:r>
         <w:rPr>
           <w:rFonts w:ascii="Arial" w:hAnsi="Arial" w:cs="Arial"/>
@@ -3661,7 +3621,90 @@
         </w:rPr>
         <w:t>Referências</w:t>
       </w:r>
-      <w:bookmarkEnd w:id="21"/>
+      <w:bookmarkStart w:id="20" w:name="_Toc356207331"/>
+      <w:bookmarkEnd w:id="19"/>
+    </w:p>
+    <w:p>
+      <w:pPr>
+        <w:tabs>
+          <w:tab w:val="left" w:pos="709"/>
+        </w:tabs>
+        <w:spacing w:after="0" w:line="360" w:lineRule="auto"/>
+        <w:ind w:left="66" w:hanging="66"/>
+        <w:outlineLvl w:val="0"/>
+        <w:rPr>
+          <w:rFonts w:ascii="Arial" w:hAnsi="Arial" w:cs="Arial"/>
+          <w:sz w:val="24"/>
+        </w:rPr>
+      </w:pPr>
+      <w:r>
+        <w:rPr>
+          <w:rFonts w:ascii="Arial" w:hAnsi="Arial" w:cs="Arial"/>
+          <w:sz w:val="24"/>
+        </w:rPr>
+        <w:t>[1</w:t>
+      </w:r>
+      <w:r>
+        <w:rPr>
+          <w:rFonts w:ascii="Arial" w:hAnsi="Arial" w:cs="Arial"/>
+          <w:sz w:val="24"/>
+        </w:rPr>
+        <w:t xml:space="preserve">] </w:t>
+      </w:r>
+      <w:r>
+        <w:rPr>
+          <w:rFonts w:ascii="Arial" w:hAnsi="Arial" w:cs="Arial"/>
+          <w:b/>
+          <w:sz w:val="24"/>
+        </w:rPr>
+        <w:t>Documento de Requisitos</w:t>
+      </w:r>
+      <w:bookmarkEnd w:id="20"/>
+      <w:r>
+        <w:rPr>
+          <w:rFonts w:ascii="Arial" w:hAnsi="Arial" w:cs="Arial"/>
+          <w:b/>
+          <w:sz w:val="24"/>
+        </w:rPr>
+        <w:t xml:space="preserve">. </w:t>
+      </w:r>
+      <w:r>
+        <w:rPr>
+          <w:rFonts w:ascii="Arial" w:hAnsi="Arial" w:cs="Arial"/>
+          <w:sz w:val="24"/>
+        </w:rPr>
+        <w:t xml:space="preserve">Vivianne Sousa </w:t>
+      </w:r>
+      <w:r>
+        <w:rPr>
+          <w:rFonts w:ascii="Arial" w:hAnsi="Arial" w:cs="Arial"/>
+          <w:sz w:val="24"/>
+        </w:rPr>
+        <w:t>–</w:t>
+      </w:r>
+      <w:r>
+        <w:rPr>
+          <w:rFonts w:ascii="Arial" w:hAnsi="Arial" w:cs="Arial"/>
+          <w:sz w:val="24"/>
+        </w:rPr>
+        <w:t xml:space="preserve"> V</w:t>
+      </w:r>
+      <w:r>
+        <w:rPr>
+          <w:rFonts w:ascii="Arial" w:hAnsi="Arial" w:cs="Arial"/>
+          <w:sz w:val="24"/>
+        </w:rPr>
+        <w:t xml:space="preserve">ersão 1.3 - </w:t>
+      </w:r>
+      <w:r>
+        <w:rPr>
+          <w:rFonts w:ascii="Arial" w:hAnsi="Arial" w:cs="Arial"/>
+          <w:bCs/>
+          <w:sz w:val="24"/>
+          <w:szCs w:val="24"/>
+        </w:rPr>
+        <w:t>22/04/2013</w:t>
+      </w:r>
     </w:p>
     <w:p>
       <w:pPr>
@@ -3676,22 +3719,130 @@
           <w:sz w:val="24"/>
         </w:rPr>
       </w:pPr>
-      <w:bookmarkStart w:id="22" w:name="_Toc356207330"/>
-      <w:r>
-        <w:rPr>
-          <w:rFonts w:ascii="Arial" w:hAnsi="Arial" w:cs="Arial"/>
-          <w:sz w:val="24"/>
-        </w:rPr>
-        <w:t xml:space="preserve">[1] </w:t>
-      </w:r>
-      <w:r>
-        <w:rPr>
-          <w:rFonts w:ascii="Arial" w:hAnsi="Arial" w:cs="Arial"/>
-          <w:sz w:val="24"/>
-        </w:rPr>
-        <w:t>Documento de Gerenciamento de Projeto</w:t>
-      </w:r>
-      <w:bookmarkEnd w:id="22"/>
+      <w:r>
+        <w:rPr>
+          <w:rFonts w:ascii="Arial" w:hAnsi="Arial" w:cs="Arial"/>
+          <w:sz w:val="24"/>
+        </w:rPr>
+        <w:t>[2</w:t>
+      </w:r>
+      <w:r>
+        <w:rPr>
+          <w:rFonts w:ascii="Arial" w:hAnsi="Arial" w:cs="Arial"/>
+          <w:sz w:val="24"/>
+        </w:rPr>
+        <w:t xml:space="preserve">] </w:t>
+      </w:r>
+      <w:r>
+        <w:rPr>
+          <w:rFonts w:ascii="Arial" w:hAnsi="Arial" w:cs="Arial"/>
+          <w:b/>
+          <w:sz w:val="24"/>
+          <w:szCs w:val="24"/>
+        </w:rPr>
+        <w:t>Documento de Visão</w:t>
+      </w:r>
+      <w:r>
+        <w:rPr>
+          <w:rFonts w:ascii="Arial" w:hAnsi="Arial" w:cs="Arial"/>
+          <w:b/>
+          <w:sz w:val="24"/>
+          <w:szCs w:val="24"/>
+        </w:rPr>
+        <w:t>.</w:t>
+      </w:r>
+      <w:r>
+        <w:rPr>
+          <w:rFonts w:ascii="Arial" w:hAnsi="Arial" w:cs="Arial"/>
+          <w:sz w:val="24"/>
+        </w:rPr>
+        <w:t xml:space="preserve"> </w:t>
+      </w:r>
+      <w:r>
+        <w:rPr>
+          <w:rFonts w:ascii="Arial" w:hAnsi="Arial" w:cs="Arial"/>
+          <w:sz w:val="24"/>
+        </w:rPr>
+        <w:t>Sávio Luiz</w:t>
+      </w:r>
+      <w:r>
+        <w:rPr>
+          <w:rFonts w:ascii="Arial" w:hAnsi="Arial" w:cs="Arial"/>
+          <w:sz w:val="24"/>
+        </w:rPr>
+        <w:t xml:space="preserve"> </w:t>
+      </w:r>
+      <w:r>
+        <w:rPr>
+          <w:rFonts w:ascii="Arial" w:hAnsi="Arial" w:cs="Arial"/>
+          <w:sz w:val="24"/>
+        </w:rPr>
+        <w:t>–</w:t>
+      </w:r>
+      <w:r>
+        <w:rPr>
+          <w:rFonts w:ascii="Arial" w:hAnsi="Arial" w:cs="Arial"/>
+          <w:sz w:val="24"/>
+        </w:rPr>
+        <w:t xml:space="preserve"> V</w:t>
+      </w:r>
+      <w:r>
+        <w:rPr>
+          <w:rFonts w:ascii="Arial" w:hAnsi="Arial" w:cs="Arial"/>
+          <w:sz w:val="24"/>
+        </w:rPr>
+        <w:t>ersão 1.</w:t>
+      </w:r>
+      <w:r>
+        <w:rPr>
+          <w:rFonts w:ascii="Arial" w:hAnsi="Arial" w:cs="Arial"/>
+          <w:sz w:val="24"/>
+        </w:rPr>
+        <w:t>2</w:t>
+      </w:r>
+      <w:r>
+        <w:rPr>
+          <w:rFonts w:ascii="Arial" w:hAnsi="Arial" w:cs="Arial"/>
+          <w:sz w:val="24"/>
+        </w:rPr>
+        <w:t xml:space="preserve"> - </w:t>
+      </w:r>
+      <w:r>
+        <w:rPr>
+          <w:rFonts w:ascii="Arial" w:hAnsi="Arial" w:cs="Arial"/>
+          <w:bCs/>
+          <w:sz w:val="24"/>
+          <w:szCs w:val="24"/>
+        </w:rPr>
+        <w:t>26</w:t>
+      </w:r>
+      <w:r>
+        <w:rPr>
+          <w:rFonts w:ascii="Arial" w:hAnsi="Arial" w:cs="Arial"/>
+          <w:bCs/>
+          <w:sz w:val="24"/>
+          <w:szCs w:val="24"/>
+        </w:rPr>
+        <w:t>/0</w:t>
+      </w:r>
+      <w:r>
+        <w:rPr>
+          <w:rFonts w:ascii="Arial" w:hAnsi="Arial" w:cs="Arial"/>
+          <w:bCs/>
+          <w:sz w:val="24"/>
+          <w:szCs w:val="24"/>
+        </w:rPr>
+        <w:t>3</w:t>
+      </w:r>
+      <w:r>
+        <w:rPr>
+          <w:rFonts w:ascii="Arial" w:hAnsi="Arial" w:cs="Arial"/>
+          <w:bCs/>
+          <w:sz w:val="24"/>
+          <w:szCs w:val="24"/>
+        </w:rPr>
+        <w:t>/2013</w:t>
+      </w:r>
     </w:p>
     <w:p>
       <w:pPr>
@@ -3700,78 +3851,18 @@
           <w:ilvl w:val="0"/>
           <w:numId w:val="0"/>
         </w:numPr>
-        <w:spacing w:before="0" w:after="200"/>
-        <w:rPr>
-          <w:rFonts w:ascii="Arial" w:hAnsi="Arial" w:cs="Arial"/>
-          <w:sz w:val="24"/>
-        </w:rPr>
-      </w:pPr>
-      <w:bookmarkStart w:id="23" w:name="_Toc356207331"/>
-      <w:r>
-        <w:rPr>
-          <w:rFonts w:ascii="Arial" w:hAnsi="Arial" w:cs="Arial"/>
-          <w:sz w:val="24"/>
-        </w:rPr>
-        <w:t xml:space="preserve">[2] </w:t>
-      </w:r>
-      <w:r>
-        <w:rPr>
-          <w:rFonts w:ascii="Arial" w:hAnsi="Arial" w:cs="Arial"/>
-          <w:sz w:val="24"/>
-        </w:rPr>
-        <w:t>Documento de Requisitos</w:t>
-      </w:r>
-      <w:bookmarkEnd w:id="23"/>
-    </w:p>
-    <w:p>
-      <w:pPr>
-        <w:pStyle w:val="PSCReferencia"/>
-        <w:numPr>
-          <w:ilvl w:val="0"/>
-          <w:numId w:val="0"/>
-        </w:numPr>
-        <w:spacing w:before="0" w:after="200"/>
-        <w:rPr>
-          <w:rFonts w:ascii="Arial" w:hAnsi="Arial" w:cs="Arial"/>
-          <w:sz w:val="24"/>
-        </w:rPr>
-      </w:pPr>
-      <w:r>
-        <w:rPr>
-          <w:rFonts w:ascii="Arial" w:hAnsi="Arial" w:cs="Arial"/>
-          <w:sz w:val="24"/>
-        </w:rPr>
-        <w:t xml:space="preserve">[3] </w:t>
-      </w:r>
-      <w:r>
-        <w:rPr>
-          <w:rFonts w:ascii="Arial" w:hAnsi="Arial" w:cs="Arial"/>
-          <w:sz w:val="24"/>
-          <w:szCs w:val="24"/>
-        </w:rPr>
-        <w:t>Documento de Visão</w:t>
-      </w:r>
-    </w:p>
-    <w:p>
-      <w:pPr>
-        <w:pStyle w:val="PSCReferencia"/>
-        <w:numPr>
-          <w:ilvl w:val="0"/>
-          <w:numId w:val="0"/>
-        </w:numPr>
-        <w:rPr>
-          <w:rFonts w:ascii="Arial" w:hAnsi="Arial" w:cs="Arial"/>
-          <w:sz w:val="24"/>
-        </w:rPr>
-      </w:pPr>
-      <w:bookmarkStart w:id="24" w:name="_Toc356207332"/>
-      <w:r>
-        <w:rPr>
-          <w:rFonts w:ascii="Arial" w:hAnsi="Arial" w:cs="Arial"/>
-          <w:sz w:val="24"/>
-        </w:rPr>
-        <w:lastRenderedPageBreak/>
-        <w:t>[4</w:t>
+        <w:rPr>
+          <w:rFonts w:ascii="Arial" w:hAnsi="Arial" w:cs="Arial"/>
+          <w:sz w:val="24"/>
+        </w:rPr>
+      </w:pPr>
+      <w:bookmarkStart w:id="21" w:name="_Toc356207332"/>
+      <w:r>
+        <w:rPr>
+          <w:rFonts w:ascii="Arial" w:hAnsi="Arial" w:cs="Arial"/>
+          <w:sz w:val="24"/>
+        </w:rPr>
+        <w:t>[3</w:t>
       </w:r>
       <w:r>
         <w:rPr>
@@ -3807,7 +3898,7 @@
           </w:rPr>
           <w:t>http://redmine.gsansaneamento.com.br:93/</w:t>
         </w:r>
-        <w:bookmarkEnd w:id="24"/>
+        <w:bookmarkEnd w:id="21"/>
       </w:hyperlink>
     </w:p>
     <w:p>
@@ -3840,16 +3931,17 @@
           <w:b/>
         </w:rPr>
       </w:pPr>
-      <w:bookmarkStart w:id="25" w:name="_Toc356207333"/>
+      <w:bookmarkStart w:id="22" w:name="_Toc356207333"/>
       <w:r>
         <w:rPr>
           <w:rFonts w:ascii="Arial" w:hAnsi="Arial" w:cs="Arial"/>
           <w:b/>
           <w:sz w:val="32"/>
         </w:rPr>
+        <w:lastRenderedPageBreak/>
         <w:t>Escopo de Testes</w:t>
       </w:r>
-      <w:bookmarkEnd w:id="25"/>
+      <w:bookmarkEnd w:id="22"/>
     </w:p>
     <w:p>
       <w:pPr>
@@ -3861,7 +3953,7 @@
           <w:sz w:val="24"/>
         </w:rPr>
       </w:pPr>
-      <w:bookmarkStart w:id="26" w:name="_Toc356207334"/>
+      <w:bookmarkStart w:id="23" w:name="_Toc356207334"/>
       <w:r>
         <w:rPr>
           <w:rFonts w:ascii="Arial" w:hAnsi="Arial" w:cs="Arial"/>
@@ -3869,7 +3961,7 @@
         </w:rPr>
         <w:t>Esta subseção lista os objetivos, a visão geral da ferramenta e as funcionalidades que serão testadas.</w:t>
       </w:r>
-      <w:bookmarkEnd w:id="26"/>
+      <w:bookmarkEnd w:id="23"/>
     </w:p>
     <w:p>
       <w:pPr>
@@ -3901,7 +3993,7 @@
           <w:sz w:val="28"/>
         </w:rPr>
       </w:pPr>
-      <w:bookmarkStart w:id="27" w:name="_Toc356207335"/>
+      <w:bookmarkStart w:id="24" w:name="_Toc356207335"/>
       <w:r>
         <w:rPr>
           <w:rFonts w:ascii="Arial" w:hAnsi="Arial" w:cs="Arial"/>
@@ -3910,7 +4002,7 @@
         </w:rPr>
         <w:t>Objetivo</w:t>
       </w:r>
-      <w:bookmarkEnd w:id="27"/>
+      <w:bookmarkEnd w:id="24"/>
     </w:p>
     <w:p>
       <w:pPr>
@@ -3922,7 +4014,7 @@
           <w:sz w:val="24"/>
         </w:rPr>
       </w:pPr>
-      <w:bookmarkStart w:id="28" w:name="_Toc356207336"/>
+      <w:bookmarkStart w:id="25" w:name="_Toc356207336"/>
       <w:r>
         <w:rPr>
           <w:rFonts w:ascii="Arial" w:hAnsi="Arial" w:cs="Arial"/>
@@ -3930,7 +4022,7 @@
         </w:rPr>
         <w:t>O objetivo dos testes é encontrar “bugs” e apontar possíveis soluções e melhorias para ajudar a garantir a qualidade do produto, aplicando testes nos requisitos funcionais.</w:t>
       </w:r>
-      <w:bookmarkEnd w:id="28"/>
+      <w:bookmarkEnd w:id="25"/>
     </w:p>
     <w:p>
       <w:pPr>
@@ -3957,8 +4049,8 @@
         <w:ind w:left="426"/>
         <w:outlineLvl w:val="1"/>
       </w:pPr>
-      <w:bookmarkStart w:id="29" w:name="_Toc351971274"/>
-      <w:bookmarkStart w:id="30" w:name="_Toc356207337"/>
+      <w:bookmarkStart w:id="26" w:name="_Toc351971274"/>
+      <w:bookmarkStart w:id="27" w:name="_Toc356207337"/>
       <w:r>
         <w:rPr>
           <w:rFonts w:ascii="Arial" w:hAnsi="Arial" w:cs="Arial"/>
@@ -3968,8 +4060,8 @@
         </w:rPr>
         <w:t>Funcionalidades/módulos a serem testados</w:t>
       </w:r>
-      <w:bookmarkEnd w:id="29"/>
-      <w:bookmarkEnd w:id="30"/>
+      <w:bookmarkEnd w:id="26"/>
+      <w:bookmarkEnd w:id="27"/>
     </w:p>
     <w:p>
       <w:pPr>
@@ -4001,21 +4093,7 @@
         <w:t xml:space="preserve"> e as funcionalidades a serem testadas.</w:t>
       </w:r>
     </w:p>
-    <w:p>
-      <w:pPr>
-        <w:pStyle w:val="Legenda"/>
-        <w:spacing w:before="0" w:after="200"/>
-        <w:ind w:left="720"/>
-        <w:rPr>
-          <w:color w:val="auto"/>
-        </w:rPr>
-      </w:pPr>
-    </w:p>
-    <w:p>
-      <w:r>
-        <w:t>Detalhamento da divisão</w:t>
-      </w:r>
-    </w:p>
+    <w:p/>
     <w:tbl>
       <w:tblPr>
         <w:tblStyle w:val="SombreamentoMdio1-nfase1"/>
@@ -4207,7 +4285,7 @@
         <w:ind w:left="426"/>
         <w:outlineLvl w:val="1"/>
       </w:pPr>
-      <w:bookmarkStart w:id="31" w:name="_Toc356207338"/>
+      <w:bookmarkStart w:id="28" w:name="_Toc356207338"/>
       <w:r>
         <w:rPr>
           <w:rFonts w:ascii="Arial" w:hAnsi="Arial" w:cs="Arial"/>
@@ -4217,187 +4295,119 @@
         </w:rPr>
         <w:t>Escopo Negativo</w:t>
       </w:r>
-      <w:bookmarkEnd w:id="31"/>
-    </w:p>
-    <w:p>
-      <w:pPr>
-        <w:rPr>
-          <w:rFonts w:ascii="Arial" w:hAnsi="Arial" w:cs="Arial"/>
-          <w:sz w:val="24"/>
-        </w:rPr>
-      </w:pPr>
-      <w:r>
-        <w:rPr>
-          <w:rFonts w:ascii="Arial" w:hAnsi="Arial" w:cs="Arial"/>
-          <w:sz w:val="24"/>
-        </w:rPr>
-        <w:t xml:space="preserve">A Tabela </w:t>
-      </w:r>
-      <w:r>
-        <w:rPr>
-          <w:rFonts w:ascii="Arial" w:hAnsi="Arial" w:cs="Arial"/>
-          <w:sz w:val="24"/>
-        </w:rPr>
-        <w:t>a seguir mostra</w:t>
-      </w:r>
-      <w:r>
-        <w:rPr>
-          <w:rFonts w:ascii="Arial" w:hAnsi="Arial" w:cs="Arial"/>
-          <w:sz w:val="24"/>
-        </w:rPr>
-        <w:t xml:space="preserve"> as funcionalidades que não serão testadas.</w:t>
-      </w:r>
-    </w:p>
-    <w:p>
-      <w:pPr>
-        <w:rPr>
-          <w:rFonts w:ascii="Arial" w:hAnsi="Arial" w:cs="Arial"/>
-          <w:sz w:val="24"/>
-        </w:rPr>
-      </w:pPr>
-    </w:p>
-    <w:tbl>
-      <w:tblPr>
-        <w:tblStyle w:val="SombreamentoMdio1-nfase1"/>
-        <w:tblW w:w="0" w:type="auto"/>
-        <w:tblBorders>
-          <w:top w:val="single" w:sz="8" w:space="0" w:color="0F243E" w:themeColor="text2" w:themeShade="80"/>
-          <w:left w:val="single" w:sz="8" w:space="0" w:color="0F243E" w:themeColor="text2" w:themeShade="80"/>
-          <w:bottom w:val="single" w:sz="8" w:space="0" w:color="0F243E" w:themeColor="text2" w:themeShade="80"/>
-          <w:right w:val="single" w:sz="8" w:space="0" w:color="0F243E" w:themeColor="text2" w:themeShade="80"/>
-          <w:insideH w:val="single" w:sz="8" w:space="0" w:color="0F243E" w:themeColor="text2" w:themeShade="80"/>
-          <w:insideV w:val="single" w:sz="8" w:space="0" w:color="0F243E" w:themeColor="text2" w:themeShade="80"/>
-        </w:tblBorders>
-        <w:tblLook w:val="04A0" w:firstRow="1" w:lastRow="0" w:firstColumn="1" w:lastColumn="0" w:noHBand="0" w:noVBand="1"/>
-      </w:tblPr>
-      <w:tblGrid>
-        <w:gridCol w:w="4219"/>
-        <w:gridCol w:w="4425"/>
-      </w:tblGrid>
-      <w:tr>
-        <w:trPr>
-          <w:cnfStyle w:val="100000000000" w:firstRow="1" w:lastRow="0" w:firstColumn="0" w:lastColumn="0" w:oddVBand="0" w:evenVBand="0" w:oddHBand="0" w:evenHBand="0" w:firstRowFirstColumn="0" w:firstRowLastColumn="0" w:lastRowFirstColumn="0" w:lastRowLastColumn="0"/>
-        </w:trPr>
-        <w:tc>
-          <w:tcPr>
-            <w:cnfStyle w:val="001000000000" w:firstRow="0" w:lastRow="0" w:firstColumn="1" w:lastColumn="0" w:oddVBand="0" w:evenVBand="0" w:oddHBand="0" w:evenHBand="0" w:firstRowFirstColumn="0" w:firstRowLastColumn="0" w:lastRowFirstColumn="0" w:lastRowLastColumn="0"/>
-            <w:tcW w:w="4219" w:type="dxa"/>
-            <w:tcBorders>
-              <w:top w:val="none" w:sz="0" w:space="0" w:color="auto"/>
-              <w:left w:val="none" w:sz="0" w:space="0" w:color="auto"/>
-              <w:bottom w:val="none" w:sz="0" w:space="0" w:color="auto"/>
-              <w:right w:val="none" w:sz="0" w:space="0" w:color="auto"/>
-            </w:tcBorders>
-          </w:tcPr>
-          <w:p>
-            <w:pPr>
-              <w:rPr>
-                <w:rFonts w:ascii="Arial" w:hAnsi="Arial" w:cs="Arial"/>
-                <w:sz w:val="24"/>
-              </w:rPr>
-            </w:pPr>
-            <w:r>
-              <w:rPr>
-                <w:rFonts w:ascii="Arial" w:hAnsi="Arial" w:cs="Arial"/>
-                <w:sz w:val="24"/>
-              </w:rPr>
-              <w:t>Requisito</w:t>
-            </w:r>
-          </w:p>
-        </w:tc>
-        <w:tc>
-          <w:tcPr>
-            <w:tcW w:w="4425" w:type="dxa"/>
-            <w:tcBorders>
-              <w:top w:val="none" w:sz="0" w:space="0" w:color="auto"/>
-              <w:left w:val="none" w:sz="0" w:space="0" w:color="auto"/>
-              <w:bottom w:val="none" w:sz="0" w:space="0" w:color="auto"/>
-              <w:right w:val="none" w:sz="0" w:space="0" w:color="auto"/>
-            </w:tcBorders>
-          </w:tcPr>
-          <w:p>
-            <w:pPr>
-              <w:cnfStyle w:val="100000000000" w:firstRow="1" w:lastRow="0" w:firstColumn="0" w:lastColumn="0" w:oddVBand="0" w:evenVBand="0" w:oddHBand="0" w:evenHBand="0" w:firstRowFirstColumn="0" w:firstRowLastColumn="0" w:lastRowFirstColumn="0" w:lastRowLastColumn="0"/>
-              <w:rPr>
-                <w:rFonts w:ascii="Arial" w:hAnsi="Arial" w:cs="Arial"/>
-                <w:sz w:val="24"/>
-              </w:rPr>
-            </w:pPr>
-            <w:r>
-              <w:rPr>
-                <w:rFonts w:ascii="Arial" w:hAnsi="Arial" w:cs="Arial"/>
-                <w:sz w:val="24"/>
-              </w:rPr>
-              <w:t>Justificativa</w:t>
-            </w:r>
-          </w:p>
-        </w:tc>
-      </w:tr>
-      <w:tr>
-        <w:trPr>
-          <w:cnfStyle w:val="000000100000" w:firstRow="0" w:lastRow="0" w:firstColumn="0" w:lastColumn="0" w:oddVBand="0" w:evenVBand="0" w:oddHBand="1" w:evenHBand="0" w:firstRowFirstColumn="0" w:firstRowLastColumn="0" w:lastRowFirstColumn="0" w:lastRowLastColumn="0"/>
-        </w:trPr>
-        <w:tc>
-          <w:tcPr>
-            <w:cnfStyle w:val="001000000000" w:firstRow="0" w:lastRow="0" w:firstColumn="1" w:lastColumn="0" w:oddVBand="0" w:evenVBand="0" w:oddHBand="0" w:evenHBand="0" w:firstRowFirstColumn="0" w:firstRowLastColumn="0" w:lastRowFirstColumn="0" w:lastRowLastColumn="0"/>
-            <w:tcW w:w="4219" w:type="dxa"/>
-            <w:tcBorders>
-              <w:right w:val="none" w:sz="0" w:space="0" w:color="auto"/>
-            </w:tcBorders>
-          </w:tcPr>
-          <w:p>
-            <w:pPr>
-              <w:rPr>
-                <w:rFonts w:ascii="Arial" w:hAnsi="Arial" w:cs="Arial"/>
-                <w:b w:val="0"/>
-                <w:sz w:val="24"/>
-                <w:szCs w:val="24"/>
-              </w:rPr>
-            </w:pPr>
-            <w:r>
-              <w:rPr>
-                <w:rFonts w:ascii="Arial" w:hAnsi="Arial" w:cs="Arial"/>
-                <w:b w:val="0"/>
-                <w:sz w:val="24"/>
-                <w:szCs w:val="24"/>
-              </w:rPr>
-              <w:t>Requisitos Não-Funcionais</w:t>
-            </w:r>
-          </w:p>
-        </w:tc>
-        <w:tc>
-          <w:tcPr>
-            <w:tcW w:w="4425" w:type="dxa"/>
-            <w:tcBorders>
-              <w:left w:val="none" w:sz="0" w:space="0" w:color="auto"/>
-            </w:tcBorders>
-          </w:tcPr>
-          <w:p>
-            <w:pPr>
-              <w:cnfStyle w:val="000000100000" w:firstRow="0" w:lastRow="0" w:firstColumn="0" w:lastColumn="0" w:oddVBand="0" w:evenVBand="0" w:oddHBand="1" w:evenHBand="0" w:firstRowFirstColumn="0" w:firstRowLastColumn="0" w:lastRowFirstColumn="0" w:lastRowLastColumn="0"/>
-              <w:rPr>
-                <w:rFonts w:ascii="Arial" w:hAnsi="Arial" w:cs="Arial"/>
-                <w:sz w:val="24"/>
-                <w:szCs w:val="24"/>
-              </w:rPr>
-            </w:pPr>
-            <w:r>
-              <w:rPr>
-                <w:rFonts w:ascii="Arial" w:hAnsi="Arial" w:cs="Arial"/>
-                <w:sz w:val="24"/>
-                <w:szCs w:val="24"/>
-              </w:rPr>
-              <w:t>Os requisitos não funcionais serão aprovados pelo cliente.</w:t>
-            </w:r>
-          </w:p>
-        </w:tc>
-      </w:tr>
-    </w:tbl>
-    <w:p>
-      <w:pPr>
-        <w:rPr>
-          <w:rFonts w:ascii="Arial" w:hAnsi="Arial" w:cs="Arial"/>
-          <w:sz w:val="24"/>
+      <w:bookmarkEnd w:id="28"/>
+    </w:p>
+    <w:p>
+      <w:pPr>
+        <w:pStyle w:val="PargrafodaLista"/>
+        <w:spacing w:line="360" w:lineRule="auto"/>
+        <w:rPr>
+          <w:rFonts w:ascii="Arial" w:hAnsi="Arial" w:cs="Arial"/>
+          <w:sz w:val="24"/>
+          <w:shd w:val="clear" w:color="auto" w:fill="FFFFFF"/>
+        </w:rPr>
+      </w:pPr>
+      <w:r>
+        <w:rPr>
+          <w:rFonts w:ascii="Arial" w:hAnsi="Arial" w:cs="Arial"/>
+          <w:sz w:val="24"/>
+          <w:shd w:val="clear" w:color="auto" w:fill="FFFFFF"/>
+        </w:rPr>
+        <w:t>Não s</w:t>
+      </w:r>
+      <w:r>
+        <w:rPr>
+          <w:rFonts w:ascii="Arial" w:hAnsi="Arial" w:cs="Arial"/>
+          <w:sz w:val="24"/>
+          <w:shd w:val="clear" w:color="auto" w:fill="FFFFFF"/>
+        </w:rPr>
+        <w:t xml:space="preserve">erão testados todos os requisitos </w:t>
+      </w:r>
+      <w:r>
+        <w:rPr>
+          <w:rFonts w:ascii="Arial" w:hAnsi="Arial" w:cs="Arial"/>
+          <w:sz w:val="24"/>
+          <w:shd w:val="clear" w:color="auto" w:fill="FFFFFF"/>
+        </w:rPr>
+        <w:t>não funcionais do sistema. E</w:t>
+      </w:r>
+      <w:r>
+        <w:rPr>
+          <w:rFonts w:ascii="Arial" w:hAnsi="Arial" w:cs="Arial"/>
+          <w:sz w:val="24"/>
+          <w:shd w:val="clear" w:color="auto" w:fill="FFFFFF"/>
+        </w:rPr>
+        <w:t xml:space="preserve">les encontram-se definidos conforme Documento de Requisitos, item </w:t>
+      </w:r>
+      <w:proofErr w:type="gramStart"/>
+      <w:r>
+        <w:rPr>
+          <w:rFonts w:ascii="Arial" w:hAnsi="Arial" w:cs="Arial"/>
+          <w:sz w:val="24"/>
+          <w:shd w:val="clear" w:color="auto" w:fill="FFFFFF"/>
+        </w:rPr>
+        <w:t>3</w:t>
+      </w:r>
+      <w:proofErr w:type="gramEnd"/>
+      <w:r>
+        <w:rPr>
+          <w:rFonts w:ascii="Arial" w:hAnsi="Arial" w:cs="Arial"/>
+          <w:sz w:val="24"/>
+          <w:shd w:val="clear" w:color="auto" w:fill="FFFFFF"/>
+        </w:rPr>
+        <w:t>.</w:t>
+      </w:r>
+    </w:p>
+    <w:p>
+      <w:pPr>
+        <w:rPr>
+          <w:rFonts w:ascii="Arial" w:hAnsi="Arial" w:cs="Arial"/>
+          <w:sz w:val="24"/>
+        </w:rPr>
+      </w:pPr>
+    </w:p>
+    <w:p>
+      <w:pPr>
+        <w:tabs>
+          <w:tab w:val="left" w:pos="709"/>
+        </w:tabs>
+        <w:spacing w:after="0" w:line="360" w:lineRule="auto"/>
+        <w:ind w:left="66"/>
+        <w:outlineLvl w:val="0"/>
+        <w:rPr>
+          <w:rFonts w:ascii="Arial" w:hAnsi="Arial" w:cs="Arial"/>
+          <w:sz w:val="24"/>
+          <w:szCs w:val="24"/>
+        </w:rPr>
+      </w:pPr>
+    </w:p>
+    <w:p>
+      <w:pPr>
+        <w:tabs>
+          <w:tab w:val="left" w:pos="709"/>
+        </w:tabs>
+        <w:spacing w:after="0" w:line="360" w:lineRule="auto"/>
+        <w:ind w:left="66"/>
+        <w:outlineLvl w:val="0"/>
+        <w:rPr>
+          <w:rFonts w:ascii="Arial" w:hAnsi="Arial" w:cs="Arial"/>
+          <w:sz w:val="24"/>
+          <w:szCs w:val="24"/>
+        </w:rPr>
+      </w:pPr>
+    </w:p>
+    <w:p>
+      <w:pPr>
+        <w:tabs>
+          <w:tab w:val="left" w:pos="709"/>
+        </w:tabs>
+        <w:spacing w:after="0" w:line="360" w:lineRule="auto"/>
+        <w:ind w:left="66"/>
+        <w:outlineLvl w:val="0"/>
+        <w:rPr>
+          <w:rFonts w:ascii="Arial" w:hAnsi="Arial" w:cs="Arial"/>
+          <w:sz w:val="24"/>
+          <w:szCs w:val="24"/>
         </w:rPr>
       </w:pPr>
     </w:p>
@@ -4432,16 +4442,17 @@
           <w:sz w:val="32"/>
         </w:rPr>
       </w:pPr>
-      <w:bookmarkStart w:id="32" w:name="_Toc356207339"/>
+      <w:bookmarkStart w:id="29" w:name="_Toc356207339"/>
       <w:r>
         <w:rPr>
           <w:rFonts w:ascii="Arial" w:hAnsi="Arial" w:cs="Arial"/>
           <w:b/>
           <w:sz w:val="32"/>
         </w:rPr>
+        <w:lastRenderedPageBreak/>
         <w:t>Estratégia de Testes</w:t>
       </w:r>
-      <w:bookmarkEnd w:id="32"/>
+      <w:bookmarkEnd w:id="29"/>
     </w:p>
     <w:p>
       <w:pPr>
@@ -4546,7 +4557,7 @@
               <w:pStyle w:val="PSCTabelaCabecalho"/>
             </w:pPr>
             <w:r>
-              <w:t>Nível</w:t>
+              <w:t>Tipo de testes</w:t>
             </w:r>
           </w:p>
         </w:tc>
@@ -4566,7 +4577,7 @@
               <w:cnfStyle w:val="100000000000" w:firstRow="1" w:lastRow="0" w:firstColumn="0" w:lastColumn="0" w:oddVBand="0" w:evenVBand="0" w:oddHBand="0" w:evenHBand="0" w:firstRowFirstColumn="0" w:firstRowLastColumn="0" w:lastRowFirstColumn="0" w:lastRowLastColumn="0"/>
             </w:pPr>
             <w:r>
-              <w:t>Abordagem</w:t>
+              <w:t>Nível</w:t>
             </w:r>
           </w:p>
         </w:tc>
@@ -4586,7 +4597,7 @@
               <w:cnfStyle w:val="100000000000" w:firstRow="1" w:lastRow="0" w:firstColumn="0" w:lastColumn="0" w:oddVBand="0" w:evenVBand="0" w:oddHBand="0" w:evenHBand="0" w:firstRowFirstColumn="0" w:firstRowLastColumn="0" w:lastRowFirstColumn="0" w:lastRowLastColumn="0"/>
             </w:pPr>
             <w:r>
-              <w:t>Tipo de testes</w:t>
+              <w:t>Abordagem</w:t>
             </w:r>
           </w:p>
         </w:tc>
@@ -4658,7 +4669,7 @@
                 <w:b w:val="0"/>
                 <w:sz w:val="24"/>
               </w:rPr>
-              <w:t>Teste de Sistema</w:t>
+              <w:t>Funcional / Segurança</w:t>
             </w:r>
           </w:p>
         </w:tc>
@@ -4684,7 +4695,7 @@
                 <w:rFonts w:ascii="Arial" w:hAnsi="Arial" w:cs="Arial"/>
                 <w:sz w:val="24"/>
               </w:rPr>
-              <w:t>Caixa-Preta / Exploratório</w:t>
+              <w:t>Teste de Sistema</w:t>
             </w:r>
           </w:p>
         </w:tc>
@@ -4710,7 +4721,14 @@
                 <w:rFonts w:ascii="Arial" w:hAnsi="Arial" w:cs="Arial"/>
                 <w:sz w:val="24"/>
               </w:rPr>
-              <w:t>Funcional / Segurança</w:t>
+              <w:t>Exploratório</w:t>
+            </w:r>
+            <w:r>
+              <w:rPr>
+                <w:rFonts w:ascii="Arial" w:hAnsi="Arial" w:cs="Arial"/>
+                <w:sz w:val="24"/>
+              </w:rPr>
+              <w:t xml:space="preserve"> / Roteiro</w:t>
             </w:r>
           </w:p>
         </w:tc>
@@ -4831,7 +4849,7 @@
                 <w:b w:val="0"/>
                 <w:sz w:val="24"/>
               </w:rPr>
-              <w:t>Teste de Sistema</w:t>
+              <w:t>Funcional</w:t>
             </w:r>
           </w:p>
         </w:tc>
@@ -4857,14 +4875,7 @@
                 <w:rFonts w:ascii="Arial" w:hAnsi="Arial" w:cs="Arial"/>
                 <w:sz w:val="24"/>
               </w:rPr>
-              <w:t>Caixa-Preta / Roteiro</w:t>
-            </w:r>
-            <w:r>
-              <w:rPr>
-                <w:rFonts w:ascii="Arial" w:hAnsi="Arial" w:cs="Arial"/>
-                <w:sz w:val="24"/>
-              </w:rPr>
-              <w:t xml:space="preserve"> / Exploratório</w:t>
+              <w:t>Teste de Sistema</w:t>
             </w:r>
           </w:p>
         </w:tc>
@@ -4890,7 +4901,14 @@
                 <w:rFonts w:ascii="Arial" w:hAnsi="Arial" w:cs="Arial"/>
                 <w:sz w:val="24"/>
               </w:rPr>
-              <w:t>Funcional</w:t>
+              <w:t>Roteiro</w:t>
+            </w:r>
+            <w:r>
+              <w:rPr>
+                <w:rFonts w:ascii="Arial" w:hAnsi="Arial" w:cs="Arial"/>
+                <w:sz w:val="24"/>
+              </w:rPr>
+              <w:t xml:space="preserve"> / Exploratório</w:t>
             </w:r>
           </w:p>
         </w:tc>
@@ -4981,7 +4999,7 @@
                 <w:b w:val="0"/>
                 <w:sz w:val="24"/>
               </w:rPr>
-              <w:t>Teste de Aceitação</w:t>
+              <w:t>Funcional / Usabilidade e Desempenho</w:t>
             </w:r>
           </w:p>
         </w:tc>
@@ -5007,7 +5025,7 @@
                 <w:rFonts w:ascii="Arial" w:hAnsi="Arial" w:cs="Arial"/>
                 <w:sz w:val="24"/>
               </w:rPr>
-              <w:t>Caixa-Preta</w:t>
+              <w:t>Teste de Aceitação</w:t>
             </w:r>
           </w:p>
         </w:tc>
@@ -5033,35 +5051,7 @@
                 <w:rFonts w:ascii="Arial" w:hAnsi="Arial" w:cs="Arial"/>
                 <w:sz w:val="24"/>
               </w:rPr>
-              <w:t>Funcional</w:t>
-            </w:r>
-            <w:r>
-              <w:rPr>
-                <w:rFonts w:ascii="Arial" w:hAnsi="Arial" w:cs="Arial"/>
-                <w:sz w:val="24"/>
-              </w:rPr>
-              <w:t xml:space="preserve"> </w:t>
-            </w:r>
-            <w:r>
-              <w:rPr>
-                <w:rFonts w:ascii="Arial" w:hAnsi="Arial" w:cs="Arial"/>
-                <w:sz w:val="24"/>
-              </w:rPr>
-              <w:t>/</w:t>
-            </w:r>
-            <w:r>
-              <w:rPr>
-                <w:rFonts w:ascii="Arial" w:hAnsi="Arial" w:cs="Arial"/>
-                <w:sz w:val="24"/>
-              </w:rPr>
-              <w:t xml:space="preserve"> </w:t>
-            </w:r>
-            <w:r>
-              <w:rPr>
-                <w:rFonts w:ascii="Arial" w:hAnsi="Arial" w:cs="Arial"/>
-                <w:sz w:val="24"/>
-              </w:rPr>
-              <w:t>Usabilidade e Desempenho</w:t>
+              <w:t>Roteiro</w:t>
             </w:r>
           </w:p>
         </w:tc>
@@ -5207,7 +5197,7 @@
           <w:sz w:val="32"/>
         </w:rPr>
       </w:pPr>
-      <w:bookmarkStart w:id="33" w:name="_Toc356207340"/>
+      <w:bookmarkStart w:id="30" w:name="_Toc356207340"/>
       <w:r>
         <w:rPr>
           <w:rFonts w:ascii="Arial" w:hAnsi="Arial" w:cs="Arial"/>
@@ -5217,7 +5207,7 @@
         <w:lastRenderedPageBreak/>
         <w:t>Técnicas de Teste</w:t>
       </w:r>
-      <w:bookmarkEnd w:id="33"/>
+      <w:bookmarkEnd w:id="30"/>
     </w:p>
     <w:p>
       <w:pPr>
@@ -5246,7 +5236,7 @@
         <w:ind w:left="426"/>
         <w:outlineLvl w:val="1"/>
       </w:pPr>
-      <w:bookmarkStart w:id="34" w:name="_Toc356207341"/>
+      <w:bookmarkStart w:id="31" w:name="_Toc356207341"/>
       <w:r>
         <w:rPr>
           <w:rFonts w:ascii="Arial" w:hAnsi="Arial" w:cs="Arial"/>
@@ -5256,7 +5246,7 @@
         </w:rPr>
         <w:t>Modelagem Caixa-Preta</w:t>
       </w:r>
-      <w:bookmarkEnd w:id="34"/>
+      <w:bookmarkEnd w:id="31"/>
     </w:p>
     <w:p>
       <w:pPr>
@@ -5271,7 +5261,21 @@
           <w:rFonts w:ascii="Arial" w:hAnsi="Arial" w:cs="Arial"/>
           <w:sz w:val="24"/>
         </w:rPr>
-        <w:t>As técnicas de modelagem caixa-preta poderão ser utilizadas de acordo com sua empregabilidade. São elas: Tabela de decisão, Transição de estados, Partição de equivalência, Análise de valores de fronteira.</w:t>
+        <w:t>As técnicas de modelagem caixa-preta poderão ser utilizadas de</w:t>
+      </w:r>
+      <w:r>
+        <w:rPr>
+          <w:rFonts w:ascii="Arial" w:hAnsi="Arial" w:cs="Arial"/>
+          <w:sz w:val="24"/>
+        </w:rPr>
+        <w:t xml:space="preserve"> acordo com sua empregabilidade</w:t>
+      </w:r>
+      <w:r>
+        <w:rPr>
+          <w:rFonts w:ascii="Arial" w:hAnsi="Arial" w:cs="Arial"/>
+          <w:sz w:val="24"/>
+        </w:rPr>
+        <w:t>.</w:t>
       </w:r>
     </w:p>
     <w:p>
@@ -5304,7 +5308,7 @@
           <w:szCs w:val="24"/>
         </w:rPr>
       </w:pPr>
-      <w:bookmarkStart w:id="35" w:name="_Toc356207342"/>
+      <w:bookmarkStart w:id="32" w:name="_Toc356207342"/>
       <w:r>
         <w:rPr>
           <w:rFonts w:ascii="Arial" w:hAnsi="Arial" w:cs="Arial"/>
@@ -5323,7 +5327,7 @@
         </w:rPr>
         <w:t xml:space="preserve"> Exploratório</w:t>
       </w:r>
-      <w:bookmarkEnd w:id="35"/>
+      <w:bookmarkEnd w:id="32"/>
     </w:p>
     <w:p>
       <w:pPr>
@@ -5472,7 +5476,7 @@
           <w:szCs w:val="24"/>
         </w:rPr>
       </w:pPr>
-      <w:bookmarkStart w:id="36" w:name="_Toc356207343"/>
+      <w:bookmarkStart w:id="33" w:name="_Toc356207343"/>
       <w:r>
         <w:rPr>
           <w:rFonts w:ascii="Arial" w:hAnsi="Arial" w:cs="Arial"/>
@@ -5482,7 +5486,7 @@
         </w:rPr>
         <w:t>Teste de Roteiro</w:t>
       </w:r>
-      <w:bookmarkEnd w:id="36"/>
+      <w:bookmarkEnd w:id="33"/>
     </w:p>
     <w:p>
       <w:pPr>
@@ -5545,60 +5549,10 @@
     </w:p>
     <w:p>
       <w:pPr>
-        <w:pStyle w:val="PargrafodaLista"/>
-        <w:numPr>
-          <w:ilvl w:val="2"/>
-          <w:numId w:val="11"/>
-        </w:numPr>
         <w:tabs>
           <w:tab w:val="left" w:pos="709"/>
         </w:tabs>
         <w:spacing w:after="0" w:line="360" w:lineRule="auto"/>
-        <w:ind w:left="709"/>
-        <w:outlineLvl w:val="1"/>
-        <w:rPr>
-          <w:rFonts w:ascii="Arial" w:hAnsi="Arial" w:cs="Arial"/>
-          <w:b/>
-          <w:sz w:val="24"/>
-          <w:szCs w:val="24"/>
-        </w:rPr>
-      </w:pPr>
-      <w:bookmarkStart w:id="37" w:name="_Toc356207344"/>
-      <w:r>
-        <w:rPr>
-          <w:rFonts w:ascii="Arial" w:hAnsi="Arial" w:cs="Arial"/>
-          <w:b/>
-          <w:sz w:val="24"/>
-          <w:szCs w:val="24"/>
-        </w:rPr>
-        <w:t>Modelagem Caixa-Preta</w:t>
-      </w:r>
-      <w:bookmarkEnd w:id="37"/>
-    </w:p>
-    <w:p>
-      <w:pPr>
-        <w:spacing w:before="0" w:after="200" w:line="360" w:lineRule="auto"/>
-        <w:rPr>
-          <w:rFonts w:ascii="Arial" w:hAnsi="Arial" w:cs="Arial"/>
-          <w:sz w:val="24"/>
-        </w:rPr>
-      </w:pPr>
-      <w:r>
-        <w:rPr>
-          <w:rFonts w:ascii="Arial" w:hAnsi="Arial" w:cs="Arial"/>
-          <w:sz w:val="24"/>
-        </w:rPr>
-        <w:t>As técnicas de modelagem caixa-preta poderão ser utilizadas de acordo com sua empregabilidade. São elas: Tabela de decisão, Transição de estados, Partição de equivalência, Análise de valores de fronteira.</w:t>
-      </w:r>
-    </w:p>
-    <w:p>
-      <w:pPr>
-        <w:pStyle w:val="PargrafodaLista"/>
-        <w:tabs>
-          <w:tab w:val="left" w:pos="709"/>
-        </w:tabs>
-        <w:spacing w:after="0" w:line="360" w:lineRule="auto"/>
-        <w:ind w:left="709"/>
         <w:outlineLvl w:val="1"/>
       </w:pPr>
     </w:p>
@@ -5635,7 +5589,7 @@
           <w:sz w:val="32"/>
         </w:rPr>
       </w:pPr>
-      <w:bookmarkStart w:id="38" w:name="_Toc356207345"/>
+      <w:bookmarkStart w:id="34" w:name="_Toc356207345"/>
       <w:r>
         <w:rPr>
           <w:rFonts w:ascii="Arial" w:hAnsi="Arial" w:cs="Arial"/>
@@ -5645,7 +5599,7 @@
         <w:lastRenderedPageBreak/>
         <w:t>Execução dos Testes</w:t>
       </w:r>
-      <w:bookmarkEnd w:id="38"/>
+      <w:bookmarkEnd w:id="34"/>
     </w:p>
     <w:p>
       <w:pPr>
@@ -5794,7 +5748,7 @@
           <w:sz w:val="32"/>
         </w:rPr>
       </w:pPr>
-      <w:bookmarkStart w:id="39" w:name="_Toc356207346"/>
+      <w:bookmarkStart w:id="35" w:name="_Toc356207346"/>
       <w:r>
         <w:rPr>
           <w:rFonts w:ascii="Arial" w:hAnsi="Arial" w:cs="Arial"/>
@@ -5804,98 +5758,168 @@
         <w:lastRenderedPageBreak/>
         <w:t>Critério de saída</w:t>
       </w:r>
-      <w:bookmarkEnd w:id="39"/>
-    </w:p>
-    <w:p>
-      <w:pPr>
-        <w:spacing w:before="0" w:after="200"/>
-        <w:rPr>
-          <w:rFonts w:ascii="Arial" w:hAnsi="Arial" w:cs="Arial"/>
-          <w:sz w:val="24"/>
-        </w:rPr>
-      </w:pPr>
-      <w:r>
-        <w:rPr>
-          <w:rFonts w:ascii="Arial" w:hAnsi="Arial" w:cs="Arial"/>
-          <w:sz w:val="24"/>
-        </w:rPr>
-        <w:t>O seguinte critério deve ser atendido para a conclusão e êxito dos testes:</w:t>
-      </w:r>
-    </w:p>
-    <w:p>
-      <w:pPr>
+      <w:bookmarkEnd w:id="35"/>
+    </w:p>
+    <w:p>
+      <w:pPr>
+        <w:spacing w:after="0" w:line="360" w:lineRule="auto"/>
+        <w:jc w:val="left"/>
+        <w:outlineLvl w:val="0"/>
+        <w:rPr>
+          <w:rFonts w:ascii="Arial" w:hAnsi="Arial" w:cs="Arial"/>
+          <w:color w:val="000000"/>
+          <w:sz w:val="24"/>
+          <w:szCs w:val="24"/>
+        </w:rPr>
+      </w:pPr>
+      <w:r>
+        <w:rPr>
+          <w:rFonts w:ascii="Arial" w:hAnsi="Arial" w:cs="Arial"/>
+          <w:color w:val="000000"/>
+          <w:sz w:val="24"/>
+          <w:szCs w:val="24"/>
+        </w:rPr>
+        <w:t>Os critérios de saída detalhados abaixo devem ser atendidos antes que</w:t>
+      </w:r>
+      <w:r>
+        <w:rPr>
+          <w:rFonts w:ascii="Arial" w:hAnsi="Arial" w:cs="Arial"/>
+          <w:color w:val="000000"/>
+          <w:sz w:val="24"/>
+          <w:szCs w:val="24"/>
+        </w:rPr>
+        <w:t xml:space="preserve"> o software de fase </w:t>
+      </w:r>
+      <w:proofErr w:type="gramStart"/>
+      <w:r>
+        <w:rPr>
+          <w:rFonts w:ascii="Arial" w:hAnsi="Arial" w:cs="Arial"/>
+          <w:color w:val="000000"/>
+          <w:sz w:val="24"/>
+          <w:szCs w:val="24"/>
+        </w:rPr>
+        <w:t>1</w:t>
+      </w:r>
+      <w:proofErr w:type="gramEnd"/>
+      <w:r>
+        <w:rPr>
+          <w:rFonts w:ascii="Arial" w:hAnsi="Arial" w:cs="Arial"/>
+          <w:color w:val="000000"/>
+          <w:sz w:val="24"/>
+          <w:szCs w:val="24"/>
+        </w:rPr>
+        <w:t xml:space="preserve"> possa ser </w:t>
+      </w:r>
+      <w:r>
+        <w:rPr>
+          <w:rFonts w:ascii="Arial" w:hAnsi="Arial" w:cs="Arial"/>
+          <w:color w:val="000000"/>
+          <w:sz w:val="24"/>
+          <w:szCs w:val="24"/>
+        </w:rPr>
+        <w:t xml:space="preserve">recomendado à promoção para o status de aceitação de operação. </w:t>
+      </w:r>
+    </w:p>
+    <w:p>
+      <w:pPr>
+        <w:pStyle w:val="PargrafodaLista"/>
         <w:numPr>
           <w:ilvl w:val="0"/>
-          <w:numId w:val="14"/>
+          <w:numId w:val="16"/>
         </w:numPr>
-        <w:spacing w:before="0" w:after="200"/>
-        <w:rPr>
-          <w:rFonts w:ascii="Arial" w:hAnsi="Arial" w:cs="Arial"/>
-          <w:sz w:val="24"/>
-        </w:rPr>
-      </w:pPr>
-      <w:r>
-        <w:rPr>
-          <w:rFonts w:ascii="Arial" w:hAnsi="Arial" w:cs="Arial"/>
-          <w:sz w:val="24"/>
-        </w:rPr>
-        <w:t xml:space="preserve">Execução de 100% testes planejados. </w:t>
-      </w:r>
-    </w:p>
-    <w:p>
-      <w:pPr>
+        <w:spacing w:after="0" w:line="360" w:lineRule="auto"/>
+        <w:outlineLvl w:val="0"/>
+        <w:rPr>
+          <w:rFonts w:ascii="Arial" w:hAnsi="Arial" w:cs="Arial"/>
+          <w:color w:val="000000"/>
+          <w:sz w:val="24"/>
+          <w:szCs w:val="24"/>
+        </w:rPr>
+      </w:pPr>
+      <w:r>
+        <w:rPr>
+          <w:rFonts w:ascii="Arial" w:hAnsi="Arial" w:cs="Arial"/>
+          <w:color w:val="000000"/>
+          <w:sz w:val="24"/>
+          <w:szCs w:val="24"/>
+        </w:rPr>
+        <w:t>Todos os erros de alta prioridade do teste de sistema deve</w:t>
+      </w:r>
+      <w:r>
+        <w:rPr>
+          <w:rFonts w:ascii="Arial" w:hAnsi="Arial" w:cs="Arial"/>
+          <w:color w:val="000000"/>
+          <w:sz w:val="24"/>
+          <w:szCs w:val="24"/>
+        </w:rPr>
+        <w:t>m ser consertados e testados.</w:t>
+      </w:r>
+    </w:p>
+    <w:p>
+      <w:pPr>
+        <w:pStyle w:val="PargrafodaLista"/>
         <w:numPr>
           <w:ilvl w:val="0"/>
-          <w:numId w:val="14"/>
+          <w:numId w:val="16"/>
         </w:numPr>
-        <w:spacing w:before="0" w:after="200"/>
-        <w:rPr>
-          <w:rFonts w:ascii="Arial" w:hAnsi="Arial" w:cs="Arial"/>
-          <w:sz w:val="24"/>
-        </w:rPr>
-      </w:pPr>
-      <w:r>
-        <w:rPr>
-          <w:rFonts w:ascii="Arial" w:hAnsi="Arial" w:cs="Arial"/>
-          <w:sz w:val="24"/>
-        </w:rPr>
-        <w:t xml:space="preserve">Todos os ajustes </w:t>
-      </w:r>
-      <w:proofErr w:type="spellStart"/>
-      <w:r>
-        <w:rPr>
-          <w:rFonts w:ascii="Arial" w:hAnsi="Arial" w:cs="Arial"/>
-          <w:sz w:val="24"/>
-        </w:rPr>
-        <w:t>re-testeados</w:t>
-      </w:r>
-      <w:proofErr w:type="spellEnd"/>
-      <w:r>
-        <w:rPr>
-          <w:rFonts w:ascii="Arial" w:hAnsi="Arial" w:cs="Arial"/>
-          <w:sz w:val="24"/>
+        <w:spacing w:after="0" w:line="360" w:lineRule="auto"/>
+        <w:outlineLvl w:val="0"/>
+        <w:rPr>
+          <w:rFonts w:ascii="Arial" w:hAnsi="Arial" w:cs="Arial"/>
+          <w:color w:val="000000"/>
+          <w:sz w:val="24"/>
+          <w:szCs w:val="24"/>
+        </w:rPr>
+      </w:pPr>
+      <w:r>
+        <w:rPr>
+          <w:rFonts w:ascii="Arial" w:hAnsi="Arial" w:cs="Arial"/>
+          <w:color w:val="000000"/>
+          <w:sz w:val="24"/>
+          <w:szCs w:val="24"/>
+        </w:rPr>
+        <w:t>Se qualquer erro de média ou baixa prioridade for notável, o risco de implantação deve ser</w:t>
+      </w:r>
+      <w:r>
+        <w:rPr>
+          <w:rFonts w:ascii="Arial" w:hAnsi="Arial" w:cs="Arial"/>
+          <w:color w:val="000000"/>
+          <w:sz w:val="24"/>
+          <w:szCs w:val="24"/>
+        </w:rPr>
+        <w:t xml:space="preserve"> </w:t>
+      </w:r>
+      <w:r>
+        <w:rPr>
+          <w:rFonts w:ascii="Arial" w:hAnsi="Arial" w:cs="Arial"/>
+          <w:color w:val="000000"/>
+          <w:sz w:val="24"/>
+          <w:szCs w:val="24"/>
+        </w:rPr>
+        <w:t>autorizado como “aceitável” pelo analista de negócio e pelo especialista do negócio</w:t>
+      </w:r>
+      <w:r>
+        <w:rPr>
+          <w:rFonts w:ascii="Arial" w:hAnsi="Arial" w:cs="Arial"/>
+          <w:color w:val="000000"/>
+          <w:sz w:val="24"/>
+          <w:szCs w:val="24"/>
         </w:rPr>
         <w:t>.</w:t>
       </w:r>
     </w:p>
     <w:p>
       <w:pPr>
-        <w:spacing w:before="0" w:after="0"/>
-        <w:jc w:val="left"/>
-        <w:rPr>
-          <w:rFonts w:ascii="Arial" w:hAnsi="Arial" w:cs="Arial"/>
-          <w:b/>
-          <w:sz w:val="32"/>
-        </w:rPr>
-      </w:pPr>
-      <w:r>
-        <w:rPr>
-          <w:rFonts w:ascii="Arial" w:hAnsi="Arial" w:cs="Arial"/>
-          <w:b/>
-          <w:sz w:val="32"/>
-        </w:rPr>
-        <w:br w:type="page"/>
-      </w:r>
+        <w:pStyle w:val="PargrafodaLista"/>
+        <w:spacing w:after="0" w:line="360" w:lineRule="auto"/>
+        <w:outlineLvl w:val="0"/>
+        <w:rPr>
+          <w:rFonts w:ascii="Arial" w:hAnsi="Arial" w:cs="Arial"/>
+          <w:color w:val="000000"/>
+          <w:sz w:val="24"/>
+          <w:szCs w:val="24"/>
+        </w:rPr>
+      </w:pPr>
     </w:p>
     <w:p>
       <w:pPr>
@@ -5913,17 +5937,16 @@
           <w:sz w:val="32"/>
         </w:rPr>
       </w:pPr>
-      <w:bookmarkStart w:id="40" w:name="_Toc356207347"/>
+      <w:bookmarkStart w:id="36" w:name="_Toc356207347"/>
       <w:r>
         <w:rPr>
           <w:rFonts w:ascii="Arial" w:hAnsi="Arial" w:cs="Arial"/>
           <w:b/>
           <w:sz w:val="32"/>
         </w:rPr>
-        <w:lastRenderedPageBreak/>
         <w:t>Ambiente de testes</w:t>
       </w:r>
-      <w:bookmarkEnd w:id="40"/>
+      <w:bookmarkEnd w:id="36"/>
     </w:p>
     <w:p>
       <w:pPr>
@@ -5935,7 +5958,7 @@
           <w:sz w:val="24"/>
         </w:rPr>
       </w:pPr>
-      <w:bookmarkStart w:id="41" w:name="_Toc356207348"/>
+      <w:bookmarkStart w:id="37" w:name="_Toc356207348"/>
       <w:r>
         <w:rPr>
           <w:rFonts w:ascii="Arial" w:hAnsi="Arial" w:cs="Arial"/>
@@ -5943,7 +5966,7 @@
         </w:rPr>
         <w:t>Abaixo estão listados todos os recursos necessários para a execução dos testes.</w:t>
       </w:r>
-      <w:bookmarkEnd w:id="41"/>
+      <w:bookmarkEnd w:id="37"/>
     </w:p>
     <w:p>
       <w:pPr>
@@ -5970,7 +5993,7 @@
         <w:ind w:left="426"/>
         <w:outlineLvl w:val="1"/>
       </w:pPr>
-      <w:bookmarkStart w:id="42" w:name="_Toc356207349"/>
+      <w:bookmarkStart w:id="38" w:name="_Toc356207349"/>
       <w:r>
         <w:rPr>
           <w:rFonts w:ascii="Arial" w:hAnsi="Arial" w:cs="Arial"/>
@@ -5980,7 +6003,7 @@
         </w:rPr>
         <w:t>Recursos de Hardware</w:t>
       </w:r>
-      <w:bookmarkEnd w:id="42"/>
+      <w:bookmarkEnd w:id="38"/>
     </w:p>
     <w:tbl>
       <w:tblPr>
@@ -6102,8 +6125,6 @@
               </w:rPr>
               <w:t>3</w:t>
             </w:r>
-            <w:bookmarkStart w:id="43" w:name="_GoBack"/>
-            <w:bookmarkEnd w:id="43"/>
           </w:p>
         </w:tc>
         <w:tc>
@@ -6248,7 +6269,7 @@
           <w:sz w:val="28"/>
         </w:rPr>
       </w:pPr>
-      <w:bookmarkStart w:id="44" w:name="_Toc356207350"/>
+      <w:bookmarkStart w:id="39" w:name="_Toc356207350"/>
       <w:r>
         <w:rPr>
           <w:rFonts w:ascii="Arial" w:hAnsi="Arial" w:cs="Arial"/>
@@ -6257,7 +6278,7 @@
         </w:rPr>
         <w:t>Recursos de Software</w:t>
       </w:r>
-      <w:bookmarkEnd w:id="44"/>
+      <w:bookmarkEnd w:id="39"/>
     </w:p>
     <w:p>
       <w:pPr>
@@ -6570,6 +6591,16 @@
               <w:t>Selenium</w:t>
             </w:r>
             <w:proofErr w:type="spellEnd"/>
+            <w:r>
+              <w:rPr>
+                <w:rFonts w:ascii="Arial" w:hAnsi="Arial" w:cs="Arial"/>
+                <w:sz w:val="24"/>
+                <w:szCs w:val="22"/>
+              </w:rPr>
+              <w:t xml:space="preserve"> IDE</w:t>
+            </w:r>
+            <w:bookmarkStart w:id="40" w:name="_GoBack"/>
+            <w:bookmarkEnd w:id="40"/>
           </w:p>
         </w:tc>
         <w:tc>
@@ -6628,7 +6659,16 @@
                 <w:sz w:val="24"/>
                 <w:szCs w:val="22"/>
               </w:rPr>
-              <w:t>Geração dos scripts e execução dos testes de regressão de forma automatizada.</w:t>
+              <w:t xml:space="preserve">Geração dos scripts e execução dos testes de regressão de forma </w:t>
+            </w:r>
+            <w:r>
+              <w:rPr>
+                <w:rFonts w:ascii="Arial" w:hAnsi="Arial" w:cs="Arial"/>
+                <w:sz w:val="24"/>
+                <w:szCs w:val="22"/>
+              </w:rPr>
+              <w:lastRenderedPageBreak/>
+              <w:t>automatizada.</w:t>
             </w:r>
           </w:p>
         </w:tc>
@@ -6758,14 +6798,13 @@
           <w:sz w:val="28"/>
         </w:rPr>
       </w:pPr>
-      <w:bookmarkStart w:id="45" w:name="_Toc356207351"/>
+      <w:bookmarkStart w:id="41" w:name="_Toc356207351"/>
       <w:r>
         <w:rPr>
           <w:rFonts w:ascii="Arial" w:hAnsi="Arial" w:cs="Arial"/>
           <w:b/>
           <w:sz w:val="28"/>
         </w:rPr>
-        <w:lastRenderedPageBreak/>
         <w:t xml:space="preserve">Recursos </w:t>
       </w:r>
       <w:r>
@@ -6776,7 +6815,7 @@
         </w:rPr>
         <w:t>Humanos</w:t>
       </w:r>
-      <w:bookmarkEnd w:id="45"/>
+      <w:bookmarkEnd w:id="41"/>
     </w:p>
     <w:p>
       <w:pPr>
@@ -7475,7 +7514,16 @@
                 <w:sz w:val="24"/>
                 <w:szCs w:val="24"/>
               </w:rPr>
-              <w:t>Analistas de Sistema / Desenvolvedores</w:t>
+              <w:t xml:space="preserve">Analistas de </w:t>
+            </w:r>
+            <w:r>
+              <w:rPr>
+                <w:rFonts w:ascii="Arial" w:hAnsi="Arial" w:cs="Arial"/>
+                <w:sz w:val="24"/>
+                <w:szCs w:val="24"/>
+              </w:rPr>
+              <w:lastRenderedPageBreak/>
+              <w:t>Sistema / Desenvolvedores</w:t>
             </w:r>
           </w:p>
         </w:tc>
@@ -7514,7 +7562,19 @@
                 <w:sz w:val="24"/>
                 <w:szCs w:val="24"/>
               </w:rPr>
-              <w:t>Apresentar a ferramenta e esclarecer dúvidas;</w:t>
+              <w:lastRenderedPageBreak/>
+              <w:t xml:space="preserve">Apresentar a ferramenta e esclarecer </w:t>
+            </w:r>
+            <w:r>
+              <w:rPr>
+                <w:rFonts w:ascii="Arial" w:hAnsi="Arial" w:cs="Arial"/>
+                <w:bCs/>
+                <w:iCs/>
+                <w:sz w:val="24"/>
+                <w:szCs w:val="24"/>
+              </w:rPr>
+              <w:lastRenderedPageBreak/>
+              <w:t>dúvidas;</w:t>
             </w:r>
           </w:p>
           <w:p>
@@ -7588,7 +7648,17 @@
                 <w:sz w:val="24"/>
                 <w:szCs w:val="24"/>
               </w:rPr>
-              <w:t>Mariana Victor / Rômulo Aurélio / Sávio Luiz / Vivianne Sousa</w:t>
+              <w:lastRenderedPageBreak/>
+              <w:t xml:space="preserve">Mariana Victor </w:t>
+            </w:r>
+            <w:r>
+              <w:rPr>
+                <w:rFonts w:ascii="Arial" w:hAnsi="Arial" w:cs="Arial"/>
+                <w:sz w:val="24"/>
+                <w:szCs w:val="24"/>
+              </w:rPr>
+              <w:lastRenderedPageBreak/>
+              <w:t>/ Rômulo Aurélio / Sávio Luiz / Vivianne Sousa</w:t>
             </w:r>
           </w:p>
         </w:tc>
@@ -7646,7 +7716,7 @@
           <w:sz w:val="32"/>
         </w:rPr>
       </w:pPr>
-      <w:bookmarkStart w:id="46" w:name="_Toc356207352"/>
+      <w:bookmarkStart w:id="42" w:name="_Toc356207352"/>
       <w:r>
         <w:rPr>
           <w:rFonts w:ascii="Arial" w:hAnsi="Arial" w:cs="Arial"/>
@@ -7656,7 +7726,7 @@
         <w:lastRenderedPageBreak/>
         <w:t>Artefatos</w:t>
       </w:r>
-      <w:bookmarkEnd w:id="46"/>
+      <w:bookmarkEnd w:id="42"/>
     </w:p>
     <w:p>
       <w:pPr>
@@ -7716,7 +7786,7 @@
           <w:sz w:val="28"/>
         </w:rPr>
       </w:pPr>
-      <w:bookmarkStart w:id="47" w:name="_Toc356207353"/>
+      <w:bookmarkStart w:id="43" w:name="_Toc356207353"/>
       <w:r>
         <w:rPr>
           <w:rFonts w:ascii="Arial" w:hAnsi="Arial" w:cs="Arial"/>
@@ -7725,7 +7795,7 @@
         </w:rPr>
         <w:t>Artefatos de Entrada</w:t>
       </w:r>
-      <w:bookmarkEnd w:id="47"/>
+      <w:bookmarkEnd w:id="43"/>
     </w:p>
     <w:p>
       <w:pPr>
@@ -7920,7 +7990,7 @@
           <w:sz w:val="28"/>
         </w:rPr>
       </w:pPr>
-      <w:bookmarkStart w:id="48" w:name="_Toc356207354"/>
+      <w:bookmarkStart w:id="44" w:name="_Toc356207354"/>
       <w:r>
         <w:rPr>
           <w:rFonts w:ascii="Arial" w:hAnsi="Arial" w:cs="Arial"/>
@@ -7929,7 +7999,7 @@
         </w:rPr>
         <w:t>Artefatos de Saída</w:t>
       </w:r>
-      <w:bookmarkEnd w:id="48"/>
+      <w:bookmarkEnd w:id="44"/>
     </w:p>
     <w:p>
       <w:pPr>
@@ -8282,7 +8352,7 @@
           <w:sz w:val="32"/>
         </w:rPr>
       </w:pPr>
-      <w:bookmarkStart w:id="49" w:name="_Toc356207355"/>
+      <w:bookmarkStart w:id="45" w:name="_Toc356207355"/>
       <w:r>
         <w:rPr>
           <w:rFonts w:ascii="Arial" w:hAnsi="Arial" w:cs="Arial"/>
@@ -8292,7 +8362,7 @@
         <w:lastRenderedPageBreak/>
         <w:t>Resultado dos Testes</w:t>
       </w:r>
-      <w:bookmarkEnd w:id="49"/>
+      <w:bookmarkEnd w:id="45"/>
     </w:p>
     <w:p>
       <w:pPr>
@@ -8326,7 +8396,7 @@
           <w:sz w:val="28"/>
         </w:rPr>
       </w:pPr>
-      <w:bookmarkStart w:id="50" w:name="_Toc356207356"/>
+      <w:bookmarkStart w:id="46" w:name="_Toc356207356"/>
       <w:r>
         <w:rPr>
           <w:rFonts w:ascii="Arial" w:hAnsi="Arial" w:cs="Arial"/>
@@ -8335,7 +8405,7 @@
         </w:rPr>
         <w:t>Registro dos Resultados dos Testes</w:t>
       </w:r>
-      <w:bookmarkEnd w:id="50"/>
+      <w:bookmarkEnd w:id="46"/>
     </w:p>
     <w:p>
       <w:pPr>
@@ -8350,7 +8420,7 @@
           <w:sz w:val="24"/>
         </w:rPr>
       </w:pPr>
-      <w:bookmarkStart w:id="51" w:name="_Toc356207357"/>
+      <w:bookmarkStart w:id="47" w:name="_Toc356207357"/>
       <w:r>
         <w:rPr>
           <w:rFonts w:ascii="Arial" w:hAnsi="Arial" w:cs="Arial"/>
@@ -8386,7 +8456,7 @@
         </w:rPr>
         <w:t xml:space="preserve"> lista os possíveis status que poderão ser registrados pelo testador:</w:t>
       </w:r>
-      <w:bookmarkEnd w:id="51"/>
+      <w:bookmarkEnd w:id="47"/>
     </w:p>
     <w:p>
       <w:pPr>
@@ -8716,7 +8786,7 @@
           <w:sz w:val="28"/>
         </w:rPr>
       </w:pPr>
-      <w:bookmarkStart w:id="52" w:name="_Toc356207358"/>
+      <w:bookmarkStart w:id="48" w:name="_Toc356207358"/>
       <w:r>
         <w:rPr>
           <w:rFonts w:ascii="Arial" w:hAnsi="Arial" w:cs="Arial"/>
@@ -8725,7 +8795,7 @@
         </w:rPr>
         <w:t>Registro de Bugs</w:t>
       </w:r>
-      <w:bookmarkEnd w:id="52"/>
+      <w:bookmarkEnd w:id="48"/>
     </w:p>
     <w:p>
       <w:pPr>
@@ -9003,7 +9073,7 @@
               <w:sz w:val="18"/>
               <w:szCs w:val="18"/>
             </w:rPr>
-            <w:t>9</w:t>
+            <w:t>12</w:t>
           </w:r>
           <w:r>
             <w:rPr>
@@ -10031,6 +10101,119 @@
       </w:rPr>
     </w:lvl>
   </w:abstractNum>
+  <w:abstractNum w:abstractNumId="7">
+    <w:nsid w:val="758C432A"/>
+    <w:multiLevelType w:val="hybridMultilevel"/>
+    <w:tmpl w:val="D76271E2"/>
+    <w:lvl w:ilvl="0" w:tplc="04160001">
+      <w:start w:val="1"/>
+      <w:numFmt w:val="bullet"/>
+      <w:lvlText w:val=""/>
+      <w:lvlJc w:val="left"/>
+      <w:pPr>
+        <w:ind w:left="720" w:hanging="360"/>
+      </w:pPr>
+      <w:rPr>
+        <w:rFonts w:ascii="Symbol" w:hAnsi="Symbol" w:hint="default"/>
+      </w:rPr>
+    </w:lvl>
+    <w:lvl w:ilvl="1" w:tplc="04160003" w:tentative="1">
+      <w:start w:val="1"/>
+      <w:numFmt w:val="bullet"/>
+      <w:lvlText w:val="o"/>
+      <w:lvlJc w:val="left"/>
+      <w:pPr>
+        <w:ind w:left="1440" w:hanging="360"/>
+      </w:pPr>
+      <w:rPr>
+        <w:rFonts w:ascii="Courier New" w:hAnsi="Courier New" w:cs="Courier New" w:hint="default"/>
+      </w:rPr>
+    </w:lvl>
+    <w:lvl w:ilvl="2" w:tplc="04160005" w:tentative="1">
+      <w:start w:val="1"/>
+      <w:numFmt w:val="bullet"/>
+      <w:lvlText w:val=""/>
+      <w:lvlJc w:val="left"/>
+      <w:pPr>
+        <w:ind w:left="2160" w:hanging="360"/>
+      </w:pPr>
+      <w:rPr>
+        <w:rFonts w:ascii="Wingdings" w:hAnsi="Wingdings" w:hint="default"/>
+      </w:rPr>
+    </w:lvl>
+    <w:lvl w:ilvl="3" w:tplc="04160001" w:tentative="1">
+      <w:start w:val="1"/>
+      <w:numFmt w:val="bullet"/>
+      <w:lvlText w:val=""/>
+      <w:lvlJc w:val="left"/>
+      <w:pPr>
+        <w:ind w:left="2880" w:hanging="360"/>
+      </w:pPr>
+      <w:rPr>
+        <w:rFonts w:ascii="Symbol" w:hAnsi="Symbol" w:hint="default"/>
+      </w:rPr>
+    </w:lvl>
+    <w:lvl w:ilvl="4" w:tplc="04160003" w:tentative="1">
+      <w:start w:val="1"/>
+      <w:numFmt w:val="bullet"/>
+      <w:lvlText w:val="o"/>
+      <w:lvlJc w:val="left"/>
+      <w:pPr>
+        <w:ind w:left="3600" w:hanging="360"/>
+      </w:pPr>
+      <w:rPr>
+        <w:rFonts w:ascii="Courier New" w:hAnsi="Courier New" w:cs="Courier New" w:hint="default"/>
+      </w:rPr>
+    </w:lvl>
+    <w:lvl w:ilvl="5" w:tplc="04160005" w:tentative="1">
+      <w:start w:val="1"/>
+      <w:numFmt w:val="bullet"/>
+      <w:lvlText w:val=""/>
+      <w:lvlJc w:val="left"/>
+      <w:pPr>
+        <w:ind w:left="4320" w:hanging="360"/>
+      </w:pPr>
+      <w:rPr>
+        <w:rFonts w:ascii="Wingdings" w:hAnsi="Wingdings" w:hint="default"/>
+      </w:rPr>
+    </w:lvl>
+    <w:lvl w:ilvl="6" w:tplc="04160001" w:tentative="1">
+      <w:start w:val="1"/>
+      <w:numFmt w:val="bullet"/>
+      <w:lvlText w:val=""/>
+      <w:lvlJc w:val="left"/>
+      <w:pPr>
+        <w:ind w:left="5040" w:hanging="360"/>
+      </w:pPr>
+      <w:rPr>
+        <w:rFonts w:ascii="Symbol" w:hAnsi="Symbol" w:hint="default"/>
+      </w:rPr>
+    </w:lvl>
+    <w:lvl w:ilvl="7" w:tplc="04160003" w:tentative="1">
+      <w:start w:val="1"/>
+      <w:numFmt w:val="bullet"/>
+      <w:lvlText w:val="o"/>
+      <w:lvlJc w:val="left"/>
+      <w:pPr>
+        <w:ind w:left="5760" w:hanging="360"/>
+      </w:pPr>
+      <w:rPr>
+        <w:rFonts w:ascii="Courier New" w:hAnsi="Courier New" w:cs="Courier New" w:hint="default"/>
+      </w:rPr>
+    </w:lvl>
+    <w:lvl w:ilvl="8" w:tplc="04160005" w:tentative="1">
+      <w:start w:val="1"/>
+      <w:numFmt w:val="bullet"/>
+      <w:lvlText w:val=""/>
+      <w:lvlJc w:val="left"/>
+      <w:pPr>
+        <w:ind w:left="6480" w:hanging="360"/>
+      </w:pPr>
+      <w:rPr>
+        <w:rFonts w:ascii="Wingdings" w:hAnsi="Wingdings" w:hint="default"/>
+      </w:rPr>
+    </w:lvl>
+  </w:abstractNum>
   <w:num w:numId="1">
     <w:abstractNumId w:val="1"/>
   </w:num>
@@ -10075,6 +10258,9 @@
   </w:num>
   <w:num w:numId="15">
     <w:abstractNumId w:val="6"/>
+  </w:num>
+  <w:num w:numId="16">
+    <w:abstractNumId w:val="7"/>
   </w:num>
 </w:numbering>
 </file>
@@ -12083,7 +12269,7 @@
 </file>
 
 <file path=customXml/itemProps1.xml><?xml version="1.0" encoding="utf-8"?>
-<ds:datastoreItem xmlns:ds="http://schemas.openxmlformats.org/officeDocument/2006/customXml" ds:itemID="{648C5781-4550-49A3-A4F8-17880A047991}">
+<ds:datastoreItem xmlns:ds="http://schemas.openxmlformats.org/officeDocument/2006/customXml" ds:itemID="{E994A1D8-4B88-4CB6-A382-5D5565FA3BB2}">
   <ds:schemaRefs>
     <ds:schemaRef ds:uri="http://schemas.openxmlformats.org/officeDocument/2006/bibliography"/>
   </ds:schemaRefs>

</xml_diff>